<commit_message>
Charakter hinzugefügt + Idle
</commit_message>
<xml_diff>
--- a/assets/Konzept-Email.docx
+++ b/assets/Konzept-Email.docx
@@ -71,7 +71,38 @@
         <w:rPr>
           <w:sz w:val="24"/>
         </w:rPr>
-        <w:t xml:space="preserve"> Studio haben uns einige Gedanken gekommen und haben nun ein endgültiges Konzept vorliegen. </w:t>
+        <w:t xml:space="preserve"> Studio haben uns einige Gedanken ge</w:t>
+      </w:r>
+      <w:r>
+        <w:rPr>
+          <w:sz w:val="24"/>
+        </w:rPr>
+        <w:t>macht</w:t>
+      </w:r>
+      <w:r>
+        <w:rPr>
+          <w:sz w:val="24"/>
+        </w:rPr>
+        <w:t xml:space="preserve"> und haben nun ein endgültiges Konzept vorliegen. </w:t>
+      </w:r>
+      <w:r>
+        <w:rPr>
+          <w:sz w:val="24"/>
+        </w:rPr>
+        <w:t>Hierfür werden wir ihnen das Spiel-Konzept, unsere Dienstleistungen und zum Schluss die Kosten vorstellen.</w:t>
+      </w:r>
+    </w:p>
+    <w:p>
+      <w:pPr>
+        <w:rPr>
+          <w:sz w:val="24"/>
+        </w:rPr>
+      </w:pPr>
+      <w:r>
+        <w:rPr>
+          <w:sz w:val="24"/>
+        </w:rPr>
+        <w:t xml:space="preserve">„The Last Package“ ist ein </w:t>
       </w:r>
       <w:bookmarkStart w:id="0" w:name="_GoBack"/>
       <w:bookmarkEnd w:id="0"/>

</xml_diff>